<commit_message>
CCA 3.04 이벤트 중심 조정 Upload
</commit_message>
<xml_diff>
--- a/AWS강의/수업내용 자체정리/AWS Academy Cloud Computing Architecture (CCA)/Section2 자동화와 서버리스 아키텍처/CCA 3.04 이벤트 중심 조정.docx
+++ b/AWS강의/수업내용 자체정리/AWS Academy Cloud Computing Architecture (CCA)/Section2 자동화와 서버리스 아키텍처/CCA 3.04 이벤트 중심 조정.docx
@@ -31,6 +31,230 @@
       <w:pPr>
         <w:pStyle w:val="a3"/>
         <w:numPr>
+          <w:ilvl w:val="1"/>
+          <w:numId w:val="1"/>
+        </w:numPr>
+        <w:ind w:leftChars="0"/>
+      </w:pPr>
+      <w:r>
+        <w:rPr>
+          <w:rFonts w:hint="eastAsia"/>
+        </w:rPr>
+        <w:t>확장성 활성화 모범사례</w:t>
+      </w:r>
+    </w:p>
+    <w:p>
+      <w:pPr>
+        <w:pStyle w:val="a3"/>
+        <w:numPr>
+          <w:ilvl w:val="2"/>
+          <w:numId w:val="1"/>
+        </w:numPr>
+        <w:ind w:leftChars="0"/>
+      </w:pPr>
+      <w:r>
+        <w:rPr>
+          <w:rFonts w:hint="eastAsia"/>
+        </w:rPr>
+        <w:t>수요변화에 신속하게 대응해야 함</w:t>
+      </w:r>
+    </w:p>
+    <w:p>
+      <w:pPr>
+        <w:pStyle w:val="a3"/>
+        <w:numPr>
+          <w:ilvl w:val="2"/>
+          <w:numId w:val="1"/>
+        </w:numPr>
+        <w:ind w:leftChars="0"/>
+      </w:pPr>
+      <w:r>
+        <w:rPr>
+          <w:rFonts w:hint="eastAsia"/>
+        </w:rPr>
+        <w:t>예)</w:t>
+      </w:r>
+      <w:r>
+        <w:t xml:space="preserve"> </w:t>
+      </w:r>
+      <w:r>
+        <w:rPr>
+          <w:rFonts w:hint="eastAsia"/>
+        </w:rPr>
+        <w:t xml:space="preserve">경보 </w:t>
+      </w:r>
+      <w:proofErr w:type="spellStart"/>
+      <w:r>
+        <w:rPr>
+          <w:rFonts w:hint="eastAsia"/>
+        </w:rPr>
+        <w:t>임계값에</w:t>
+      </w:r>
+      <w:proofErr w:type="spellEnd"/>
+      <w:r>
+        <w:rPr>
+          <w:rFonts w:hint="eastAsia"/>
+        </w:rPr>
+        <w:t xml:space="preserve"> 도달한 서버는 </w:t>
+      </w:r>
+      <w:r>
+        <w:t xml:space="preserve">Auto </w:t>
+      </w:r>
+      <w:proofErr w:type="spellStart"/>
+      <w:r>
+        <w:t>Scalilng</w:t>
+      </w:r>
+      <w:proofErr w:type="spellEnd"/>
+      <w:r>
+        <w:rPr>
+          <w:rFonts w:hint="eastAsia"/>
+        </w:rPr>
+        <w:t>이 알림을 받고 새서버를 준비</w:t>
+      </w:r>
+    </w:p>
+    <w:p>
+      <w:pPr>
+        <w:pStyle w:val="a3"/>
+        <w:numPr>
+          <w:ilvl w:val="1"/>
+          <w:numId w:val="1"/>
+        </w:numPr>
+        <w:ind w:leftChars="0"/>
+      </w:pPr>
+      <w:r>
+        <w:rPr>
+          <w:rFonts w:hint="eastAsia"/>
+        </w:rPr>
+        <w:t>조정의 비교</w:t>
+      </w:r>
+    </w:p>
+    <w:p>
+      <w:pPr>
+        <w:pStyle w:val="a3"/>
+        <w:numPr>
+          <w:ilvl w:val="2"/>
+          <w:numId w:val="1"/>
+        </w:numPr>
+        <w:ind w:leftChars="0"/>
+      </w:pPr>
+      <w:r>
+        <w:rPr>
+          <w:rFonts w:hint="eastAsia"/>
+        </w:rPr>
+        <w:t>수직적 조정</w:t>
+      </w:r>
+    </w:p>
+    <w:p>
+      <w:pPr>
+        <w:pStyle w:val="a3"/>
+        <w:numPr>
+          <w:ilvl w:val="3"/>
+          <w:numId w:val="1"/>
+        </w:numPr>
+        <w:ind w:leftChars="0"/>
+      </w:pPr>
+      <w:r>
+        <w:rPr>
+          <w:rFonts w:hint="eastAsia"/>
+        </w:rPr>
+        <w:t>스케일 업 혹은 다운</w:t>
+      </w:r>
+    </w:p>
+    <w:p>
+      <w:pPr>
+        <w:pStyle w:val="a3"/>
+        <w:numPr>
+          <w:ilvl w:val="3"/>
+          <w:numId w:val="1"/>
+        </w:numPr>
+        <w:ind w:leftChars="0"/>
+      </w:pPr>
+      <w:r>
+        <w:rPr>
+          <w:rFonts w:hint="eastAsia"/>
+        </w:rPr>
+        <w:t>예)</w:t>
+      </w:r>
+      <w:r>
+        <w:t xml:space="preserve"> </w:t>
+      </w:r>
+      <w:r>
+        <w:rPr>
+          <w:rFonts w:hint="eastAsia"/>
+        </w:rPr>
+        <w:t>인스턴스의 사양 변경</w:t>
+      </w:r>
+    </w:p>
+    <w:p>
+      <w:pPr>
+        <w:pStyle w:val="a3"/>
+        <w:numPr>
+          <w:ilvl w:val="2"/>
+          <w:numId w:val="1"/>
+        </w:numPr>
+        <w:ind w:leftChars="0"/>
+      </w:pPr>
+      <w:r>
+        <w:rPr>
+          <w:rFonts w:hint="eastAsia"/>
+        </w:rPr>
+        <w:t>수평적 조정</w:t>
+      </w:r>
+    </w:p>
+    <w:p>
+      <w:pPr>
+        <w:pStyle w:val="a3"/>
+        <w:numPr>
+          <w:ilvl w:val="3"/>
+          <w:numId w:val="1"/>
+        </w:numPr>
+        <w:ind w:leftChars="0"/>
+      </w:pPr>
+      <w:r>
+        <w:rPr>
+          <w:rFonts w:hint="eastAsia"/>
+        </w:rPr>
+        <w:t>스케일 인 혹은 다운</w:t>
+      </w:r>
+    </w:p>
+    <w:p>
+      <w:pPr>
+        <w:pStyle w:val="a3"/>
+        <w:numPr>
+          <w:ilvl w:val="3"/>
+          <w:numId w:val="1"/>
+        </w:numPr>
+        <w:ind w:leftChars="0"/>
+      </w:pPr>
+      <w:r>
+        <w:rPr>
+          <w:rFonts w:hint="eastAsia"/>
+        </w:rPr>
+        <w:t>예)</w:t>
+      </w:r>
+      <w:r>
+        <w:t xml:space="preserve"> </w:t>
+      </w:r>
+      <w:r>
+        <w:rPr>
+          <w:rFonts w:hint="eastAsia"/>
+        </w:rPr>
+        <w:t>인스턴스의 수 변경</w:t>
+      </w:r>
+    </w:p>
+    <w:p>
+      <w:pPr>
+        <w:pStyle w:val="a3"/>
+        <w:ind w:leftChars="0" w:left="2000"/>
+        <w:rPr>
+          <w:rFonts w:hint="eastAsia"/>
+        </w:rPr>
+      </w:pPr>
+    </w:p>
+    <w:p>
+      <w:pPr>
+        <w:pStyle w:val="a3"/>
+        <w:numPr>
           <w:ilvl w:val="0"/>
           <w:numId w:val="1"/>
         </w:numPr>
@@ -56,6 +280,305 @@
       <w:pPr>
         <w:pStyle w:val="a3"/>
         <w:numPr>
+          <w:ilvl w:val="1"/>
+          <w:numId w:val="1"/>
+        </w:numPr>
+        <w:ind w:leftChars="0"/>
+      </w:pPr>
+      <w:r>
+        <w:rPr>
+          <w:rFonts w:hint="eastAsia"/>
+        </w:rPr>
+        <w:t>지표 수집:</w:t>
+      </w:r>
+      <w:r>
+        <w:t xml:space="preserve"> Amazon CloudWatch</w:t>
+      </w:r>
+    </w:p>
+    <w:p>
+      <w:pPr>
+        <w:pStyle w:val="a3"/>
+        <w:numPr>
+          <w:ilvl w:val="2"/>
+          <w:numId w:val="1"/>
+        </w:numPr>
+        <w:ind w:leftChars="0"/>
+      </w:pPr>
+      <w:r>
+        <w:rPr>
+          <w:rFonts w:hint="eastAsia"/>
+        </w:rPr>
+        <w:t>인스턴스를 모니터링</w:t>
+      </w:r>
+    </w:p>
+    <w:p>
+      <w:pPr>
+        <w:pStyle w:val="a3"/>
+        <w:numPr>
+          <w:ilvl w:val="2"/>
+          <w:numId w:val="1"/>
+        </w:numPr>
+        <w:ind w:leftChars="0"/>
+      </w:pPr>
+      <w:r>
+        <w:rPr>
+          <w:rFonts w:hint="eastAsia"/>
+        </w:rPr>
+        <w:t>알림을 전송,</w:t>
+      </w:r>
+      <w:r>
+        <w:t xml:space="preserve"> Auto </w:t>
+      </w:r>
+      <w:proofErr w:type="spellStart"/>
+      <w:r>
+        <w:t>Scalilng</w:t>
+      </w:r>
+      <w:proofErr w:type="spellEnd"/>
+      <w:r>
+        <w:t xml:space="preserve"> </w:t>
+      </w:r>
+      <w:r>
+        <w:rPr>
+          <w:rFonts w:hint="eastAsia"/>
+        </w:rPr>
+        <w:t>작업을 트리거</w:t>
+      </w:r>
+    </w:p>
+    <w:p>
+      <w:pPr>
+        <w:pStyle w:val="a3"/>
+        <w:numPr>
+          <w:ilvl w:val="2"/>
+          <w:numId w:val="1"/>
+        </w:numPr>
+        <w:ind w:leftChars="0"/>
+      </w:pPr>
+      <w:r>
+        <w:rPr>
+          <w:rFonts w:hint="eastAsia"/>
+        </w:rPr>
+        <w:t>다음과 같은</w:t>
+      </w:r>
+      <w:r>
+        <w:t xml:space="preserve"> </w:t>
+      </w:r>
+      <w:r>
+        <w:rPr>
+          <w:rFonts w:hint="eastAsia"/>
+        </w:rPr>
+        <w:t>사항을 제공</w:t>
+      </w:r>
+    </w:p>
+    <w:p>
+      <w:pPr>
+        <w:pStyle w:val="a3"/>
+        <w:numPr>
+          <w:ilvl w:val="3"/>
+          <w:numId w:val="1"/>
+        </w:numPr>
+        <w:ind w:leftChars="0"/>
+      </w:pPr>
+      <w:r>
+        <w:rPr>
+          <w:rFonts w:hint="eastAsia"/>
+        </w:rPr>
+        <w:t>분산 통계 수집 시스템</w:t>
+      </w:r>
+    </w:p>
+    <w:p>
+      <w:pPr>
+        <w:pStyle w:val="a3"/>
+        <w:numPr>
+          <w:ilvl w:val="3"/>
+          <w:numId w:val="1"/>
+        </w:numPr>
+        <w:ind w:leftChars="0"/>
+      </w:pPr>
+      <w:proofErr w:type="spellStart"/>
+      <w:r>
+        <w:rPr>
+          <w:rFonts w:hint="eastAsia"/>
+        </w:rPr>
+        <w:t>하이퍼</w:t>
+      </w:r>
+      <w:proofErr w:type="spellEnd"/>
+      <w:r>
+        <w:rPr>
+          <w:rFonts w:hint="eastAsia"/>
+        </w:rPr>
+        <w:t xml:space="preserve"> </w:t>
+      </w:r>
+      <w:proofErr w:type="spellStart"/>
+      <w:r>
+        <w:rPr>
+          <w:rFonts w:hint="eastAsia"/>
+        </w:rPr>
+        <w:t>바이저</w:t>
+      </w:r>
+      <w:proofErr w:type="spellEnd"/>
+      <w:r>
+        <w:rPr>
+          <w:rFonts w:hint="eastAsia"/>
+        </w:rPr>
+        <w:t xml:space="preserve"> 수준에서 </w:t>
+      </w:r>
+      <w:proofErr w:type="spellStart"/>
+      <w:r>
+        <w:rPr>
+          <w:rFonts w:hint="eastAsia"/>
+        </w:rPr>
+        <w:t>원할하게</w:t>
+      </w:r>
+      <w:proofErr w:type="spellEnd"/>
+      <w:r>
+        <w:rPr>
+          <w:rFonts w:hint="eastAsia"/>
+        </w:rPr>
+        <w:t xml:space="preserve"> 수집되는</w:t>
+      </w:r>
+      <w:r>
+        <w:t xml:space="preserve"> </w:t>
+      </w:r>
+      <w:r>
+        <w:rPr>
+          <w:rFonts w:hint="eastAsia"/>
+        </w:rPr>
+        <w:t>지표</w:t>
+      </w:r>
+    </w:p>
+    <w:p>
+      <w:pPr>
+        <w:pStyle w:val="a3"/>
+        <w:numPr>
+          <w:ilvl w:val="3"/>
+          <w:numId w:val="1"/>
+        </w:numPr>
+        <w:ind w:leftChars="0"/>
+      </w:pPr>
+      <w:r>
+        <w:rPr>
+          <w:rFonts w:hint="eastAsia"/>
+        </w:rPr>
+        <w:t xml:space="preserve">사용자 정의 지표를 생성 및 수집하는 기능 </w:t>
+      </w:r>
+      <w:r>
+        <w:t>(</w:t>
+      </w:r>
+      <w:r>
+        <w:rPr>
+          <w:rFonts w:hint="eastAsia"/>
+        </w:rPr>
+        <w:t>요금 부과)</w:t>
+      </w:r>
+    </w:p>
+    <w:p>
+      <w:pPr>
+        <w:pStyle w:val="a3"/>
+        <w:numPr>
+          <w:ilvl w:val="1"/>
+          <w:numId w:val="1"/>
+        </w:numPr>
+        <w:ind w:leftChars="0"/>
+      </w:pPr>
+      <w:r>
+        <w:t>CloudWatch Log</w:t>
+      </w:r>
+      <w:r>
+        <w:rPr>
+          <w:rFonts w:hint="eastAsia"/>
+        </w:rPr>
+        <w:t xml:space="preserve">로 </w:t>
+      </w:r>
+      <w:r>
+        <w:rPr>
+          <w:rFonts w:hint="eastAsia"/>
+        </w:rPr>
+        <w:t>로그 파일 저장</w:t>
+      </w:r>
+      <w:r>
+        <w:t xml:space="preserve"> </w:t>
+      </w:r>
+      <w:r>
+        <w:rPr>
+          <w:rFonts w:hint="eastAsia"/>
+        </w:rPr>
+        <w:t>및 모니터링</w:t>
+      </w:r>
+    </w:p>
+    <w:p>
+      <w:pPr>
+        <w:pStyle w:val="a3"/>
+        <w:numPr>
+          <w:ilvl w:val="2"/>
+          <w:numId w:val="1"/>
+        </w:numPr>
+        <w:ind w:leftChars="0"/>
+      </w:pPr>
+      <w:r>
+        <w:rPr>
+          <w:rFonts w:hint="eastAsia"/>
+        </w:rPr>
+        <w:t xml:space="preserve">관리자 및 기타 관계자는 </w:t>
+      </w:r>
+      <w:r>
+        <w:t>CloudWatch</w:t>
+      </w:r>
+      <w:r>
+        <w:rPr>
+          <w:rFonts w:hint="eastAsia"/>
+        </w:rPr>
+        <w:t xml:space="preserve"> 로그 열람 가능</w:t>
+      </w:r>
+    </w:p>
+    <w:p>
+      <w:pPr>
+        <w:pStyle w:val="a3"/>
+        <w:numPr>
+          <w:ilvl w:val="2"/>
+          <w:numId w:val="1"/>
+        </w:numPr>
+        <w:ind w:leftChars="0"/>
+      </w:pPr>
+      <w:r>
+        <w:rPr>
+          <w:rFonts w:hint="eastAsia"/>
+        </w:rPr>
+        <w:t>S</w:t>
+      </w:r>
+      <w:r>
+        <w:t>3</w:t>
+      </w:r>
+      <w:r>
+        <w:rPr>
+          <w:rFonts w:hint="eastAsia"/>
+        </w:rPr>
+        <w:t>에 저장되어 다른 서비스나 사용자가 접근 가능</w:t>
+      </w:r>
+    </w:p>
+    <w:p>
+      <w:pPr>
+        <w:pStyle w:val="a3"/>
+        <w:ind w:leftChars="0" w:left="1600"/>
+        <w:rPr>
+          <w:rFonts w:hint="eastAsia"/>
+        </w:rPr>
+      </w:pPr>
+    </w:p>
+    <w:p>
+      <w:pPr>
+        <w:widowControl/>
+        <w:wordWrap/>
+        <w:autoSpaceDE/>
+        <w:autoSpaceDN/>
+      </w:pPr>
+      <w:r>
+        <w:br w:type="page"/>
+      </w:r>
+    </w:p>
+    <w:p>
+      <w:pPr>
+        <w:pStyle w:val="a3"/>
+        <w:numPr>
           <w:ilvl w:val="0"/>
           <w:numId w:val="1"/>
         </w:numPr>
@@ -65,6 +588,7 @@
         <w:rPr>
           <w:rFonts w:hint="eastAsia"/>
         </w:rPr>
+        <w:lastRenderedPageBreak/>
         <w:t>파트3</w:t>
       </w:r>
       <w:r>
@@ -78,6 +602,1578 @@
       </w:r>
       <w:r>
         <w:t>uto Scaling</w:t>
+      </w:r>
+    </w:p>
+    <w:p>
+      <w:pPr>
+        <w:pStyle w:val="a3"/>
+        <w:numPr>
+          <w:ilvl w:val="1"/>
+          <w:numId w:val="1"/>
+        </w:numPr>
+        <w:ind w:leftChars="0"/>
+      </w:pPr>
+      <w:r>
+        <w:t xml:space="preserve">Auto </w:t>
+      </w:r>
+      <w:proofErr w:type="spellStart"/>
+      <w:r>
+        <w:t>Scalilng</w:t>
+      </w:r>
+      <w:proofErr w:type="spellEnd"/>
+    </w:p>
+    <w:p>
+      <w:pPr>
+        <w:pStyle w:val="a3"/>
+        <w:numPr>
+          <w:ilvl w:val="2"/>
+          <w:numId w:val="1"/>
+        </w:numPr>
+        <w:ind w:leftChars="0"/>
+      </w:pPr>
+      <w:r>
+        <w:rPr>
+          <w:rFonts w:hint="eastAsia"/>
+        </w:rPr>
+        <w:t>인스턴스를 시작 혹은 종료</w:t>
+      </w:r>
+    </w:p>
+    <w:p>
+      <w:pPr>
+        <w:pStyle w:val="a3"/>
+        <w:numPr>
+          <w:ilvl w:val="2"/>
+          <w:numId w:val="1"/>
+        </w:numPr>
+        <w:ind w:leftChars="0"/>
+      </w:pPr>
+      <w:r>
+        <w:rPr>
+          <w:rFonts w:hint="eastAsia"/>
+        </w:rPr>
+        <w:t xml:space="preserve">새 인스턴스를 </w:t>
+      </w:r>
+      <w:proofErr w:type="spellStart"/>
+      <w:r>
+        <w:rPr>
+          <w:rFonts w:hint="eastAsia"/>
+        </w:rPr>
+        <w:t>로드밸런서에</w:t>
+      </w:r>
+      <w:proofErr w:type="spellEnd"/>
+      <w:r>
+        <w:rPr>
+          <w:rFonts w:hint="eastAsia"/>
+        </w:rPr>
+        <w:t xml:space="preserve"> 자동으로 등록</w:t>
+      </w:r>
+    </w:p>
+    <w:p>
+      <w:pPr>
+        <w:pStyle w:val="a3"/>
+        <w:numPr>
+          <w:ilvl w:val="2"/>
+          <w:numId w:val="1"/>
+        </w:numPr>
+        <w:ind w:leftChars="0"/>
+      </w:pPr>
+      <w:r>
+        <w:rPr>
+          <w:rFonts w:hint="eastAsia"/>
+        </w:rPr>
+        <w:t xml:space="preserve">여러 가용 영역에 </w:t>
+      </w:r>
+      <w:proofErr w:type="spellStart"/>
+      <w:r>
+        <w:rPr>
+          <w:rFonts w:hint="eastAsia"/>
+        </w:rPr>
+        <w:t>걸처</w:t>
+      </w:r>
+      <w:proofErr w:type="spellEnd"/>
+      <w:r>
+        <w:rPr>
+          <w:rFonts w:hint="eastAsia"/>
+        </w:rPr>
+        <w:t xml:space="preserve"> 시작</w:t>
+      </w:r>
+    </w:p>
+    <w:p>
+      <w:pPr>
+        <w:pStyle w:val="a3"/>
+        <w:numPr>
+          <w:ilvl w:val="1"/>
+          <w:numId w:val="1"/>
+        </w:numPr>
+        <w:ind w:leftChars="0"/>
+      </w:pPr>
+      <w:r>
+        <w:rPr>
+          <w:rFonts w:hint="eastAsia"/>
+        </w:rPr>
+        <w:t>수요의 변화에 대응하고 유연한 시스템을 구축!</w:t>
+      </w:r>
+    </w:p>
+    <w:p>
+      <w:pPr>
+        <w:pStyle w:val="a3"/>
+        <w:numPr>
+          <w:ilvl w:val="1"/>
+          <w:numId w:val="1"/>
+        </w:numPr>
+        <w:ind w:leftChars="0"/>
+      </w:pPr>
+      <w:r>
+        <w:rPr>
+          <w:rFonts w:hint="eastAsia"/>
+        </w:rPr>
+        <w:t>작동 방법</w:t>
+      </w:r>
+    </w:p>
+    <w:p>
+      <w:pPr>
+        <w:pStyle w:val="a3"/>
+        <w:numPr>
+          <w:ilvl w:val="2"/>
+          <w:numId w:val="1"/>
+        </w:numPr>
+        <w:ind w:leftChars="0"/>
+      </w:pPr>
+      <w:r>
+        <w:rPr>
+          <w:rFonts w:hint="eastAsia"/>
+        </w:rPr>
+        <w:t>시작 구성:</w:t>
+      </w:r>
+      <w:r>
+        <w:t xml:space="preserve"> </w:t>
+      </w:r>
+      <w:r>
+        <w:rPr>
+          <w:rFonts w:hint="eastAsia"/>
+        </w:rPr>
+        <w:t>인스턴스를 시작하는 방법이나 속성을 정의</w:t>
+      </w:r>
+    </w:p>
+    <w:p>
+      <w:pPr>
+        <w:pStyle w:val="a3"/>
+        <w:numPr>
+          <w:ilvl w:val="2"/>
+          <w:numId w:val="1"/>
+        </w:numPr>
+        <w:ind w:leftChars="0"/>
+      </w:pPr>
+      <w:r>
+        <w:rPr>
+          <w:rFonts w:hint="eastAsia"/>
+        </w:rPr>
+        <w:t>A</w:t>
+      </w:r>
+      <w:r>
+        <w:t xml:space="preserve">uto </w:t>
+      </w:r>
+      <w:proofErr w:type="spellStart"/>
+      <w:r>
+        <w:t>Scalilng</w:t>
+      </w:r>
+      <w:proofErr w:type="spellEnd"/>
+      <w:r>
+        <w:t xml:space="preserve"> </w:t>
+      </w:r>
+      <w:r>
+        <w:rPr>
+          <w:rFonts w:hint="eastAsia"/>
+        </w:rPr>
+        <w:t>그룹:</w:t>
+      </w:r>
+      <w:r>
+        <w:t xml:space="preserve"> </w:t>
+      </w:r>
+      <w:r>
+        <w:rPr>
+          <w:rFonts w:hint="eastAsia"/>
+        </w:rPr>
+        <w:t>인스턴스를 시작할 때,</w:t>
+      </w:r>
+      <w:r>
+        <w:t xml:space="preserve"> </w:t>
+      </w:r>
+      <w:r>
+        <w:rPr>
+          <w:rFonts w:hint="eastAsia"/>
+        </w:rPr>
+        <w:t>자동으로 정보 부여</w:t>
+      </w:r>
+    </w:p>
+    <w:p>
+      <w:pPr>
+        <w:pStyle w:val="a3"/>
+        <w:numPr>
+          <w:ilvl w:val="2"/>
+          <w:numId w:val="1"/>
+        </w:numPr>
+        <w:ind w:leftChars="0"/>
+      </w:pPr>
+      <w:r>
+        <w:rPr>
+          <w:rFonts w:hint="eastAsia"/>
+        </w:rPr>
+        <w:t>A</w:t>
+      </w:r>
+      <w:r>
+        <w:t xml:space="preserve">uto </w:t>
+      </w:r>
+      <w:proofErr w:type="spellStart"/>
+      <w:r>
+        <w:t>Scalilng</w:t>
+      </w:r>
+      <w:proofErr w:type="spellEnd"/>
+      <w:r>
+        <w:t xml:space="preserve"> </w:t>
+      </w:r>
+      <w:r>
+        <w:rPr>
+          <w:rFonts w:hint="eastAsia"/>
+        </w:rPr>
+        <w:t>정책:</w:t>
+      </w:r>
+      <w:r>
+        <w:t xml:space="preserve"> </w:t>
+      </w:r>
+      <w:r>
+        <w:rPr>
+          <w:rFonts w:hint="eastAsia"/>
+        </w:rPr>
+        <w:t xml:space="preserve">경보를 기준으로 작동 </w:t>
+      </w:r>
+      <w:proofErr w:type="spellStart"/>
+      <w:r>
+        <w:t>(</w:t>
+      </w:r>
+      <w:proofErr w:type="spellEnd"/>
+      <w:r>
+        <w:rPr>
+          <w:rFonts w:hint="eastAsia"/>
+        </w:rPr>
+        <w:t>예측 가능한 경우)</w:t>
+      </w:r>
+    </w:p>
+    <w:p>
+      <w:pPr>
+        <w:pStyle w:val="a3"/>
+        <w:numPr>
+          <w:ilvl w:val="3"/>
+          <w:numId w:val="1"/>
+        </w:numPr>
+        <w:ind w:leftChars="0"/>
+      </w:pPr>
+      <w:r>
+        <w:rPr>
+          <w:rFonts w:hint="eastAsia"/>
+        </w:rPr>
+        <w:t>C</w:t>
+      </w:r>
+      <w:r>
+        <w:t xml:space="preserve">ooldown </w:t>
+      </w:r>
+      <w:r>
+        <w:rPr>
+          <w:rFonts w:hint="eastAsia"/>
+        </w:rPr>
+        <w:t>매개변수:</w:t>
+      </w:r>
+      <w:r>
+        <w:t xml:space="preserve"> </w:t>
+      </w:r>
+      <w:r>
+        <w:rPr>
+          <w:rFonts w:hint="eastAsia"/>
+        </w:rPr>
+        <w:t>종료 혹은 시작 전에 시간을 가짐.</w:t>
+      </w:r>
+    </w:p>
+    <w:p>
+      <w:pPr>
+        <w:pStyle w:val="a3"/>
+        <w:numPr>
+          <w:ilvl w:val="2"/>
+          <w:numId w:val="1"/>
+        </w:numPr>
+        <w:ind w:leftChars="0"/>
+      </w:pPr>
+      <w:r>
+        <w:rPr>
+          <w:rFonts w:hint="eastAsia"/>
+        </w:rPr>
+        <w:t>예약된 작업:</w:t>
+      </w:r>
+      <w:r>
+        <w:t xml:space="preserve"> </w:t>
+      </w:r>
+      <w:r>
+        <w:rPr>
+          <w:rFonts w:hint="eastAsia"/>
+        </w:rPr>
+        <w:t xml:space="preserve">특정 시점에 조정 작업을 수행 하라고 지시 </w:t>
+      </w:r>
+      <w:r>
+        <w:t>(</w:t>
+      </w:r>
+      <w:r>
+        <w:rPr>
+          <w:rFonts w:hint="eastAsia"/>
+        </w:rPr>
+        <w:t>예측불가)</w:t>
+      </w:r>
+    </w:p>
+    <w:p>
+      <w:pPr>
+        <w:pStyle w:val="a3"/>
+        <w:numPr>
+          <w:ilvl w:val="1"/>
+          <w:numId w:val="1"/>
+        </w:numPr>
+        <w:ind w:leftChars="0"/>
+      </w:pPr>
+      <w:r>
+        <w:rPr>
+          <w:rFonts w:hint="eastAsia"/>
+        </w:rPr>
+        <w:t>최소 용량 크기 결정</w:t>
+      </w:r>
+    </w:p>
+    <w:p>
+      <w:pPr>
+        <w:pStyle w:val="a3"/>
+        <w:numPr>
+          <w:ilvl w:val="2"/>
+          <w:numId w:val="1"/>
+        </w:numPr>
+        <w:ind w:leftChars="0"/>
+      </w:pPr>
+      <w:r>
+        <w:rPr>
+          <w:rFonts w:hint="eastAsia"/>
+        </w:rPr>
+        <w:t>원하는 용량:</w:t>
+      </w:r>
+      <w:r>
+        <w:t xml:space="preserve"> </w:t>
+      </w:r>
+      <w:r>
+        <w:rPr>
+          <w:rFonts w:hint="eastAsia"/>
+        </w:rPr>
+        <w:t>유지 용량</w:t>
+      </w:r>
+    </w:p>
+    <w:p>
+      <w:pPr>
+        <w:pStyle w:val="a3"/>
+        <w:numPr>
+          <w:ilvl w:val="2"/>
+          <w:numId w:val="1"/>
+        </w:numPr>
+        <w:ind w:leftChars="0"/>
+      </w:pPr>
+      <w:r>
+        <w:rPr>
+          <w:rFonts w:hint="eastAsia"/>
+        </w:rPr>
+        <w:t>최소 용량:</w:t>
+      </w:r>
+      <w:r>
+        <w:t xml:space="preserve"> </w:t>
+      </w:r>
+      <w:r>
+        <w:t>Scale in</w:t>
+      </w:r>
+      <w:r>
+        <w:rPr>
+          <w:rFonts w:hint="eastAsia"/>
+        </w:rPr>
+        <w:t>에서의 최소 용량</w:t>
+      </w:r>
+    </w:p>
+    <w:p>
+      <w:pPr>
+        <w:pStyle w:val="a3"/>
+        <w:numPr>
+          <w:ilvl w:val="3"/>
+          <w:numId w:val="1"/>
+        </w:numPr>
+        <w:ind w:leftChars="0"/>
+      </w:pPr>
+      <w:r>
+        <w:rPr>
+          <w:rFonts w:hint="eastAsia"/>
+        </w:rPr>
+        <w:t>A</w:t>
+      </w:r>
+      <w:r>
+        <w:t xml:space="preserve">Z </w:t>
+      </w:r>
+      <w:r>
+        <w:rPr>
+          <w:rFonts w:hint="eastAsia"/>
+        </w:rPr>
+        <w:t xml:space="preserve">별로 최소한 </w:t>
+      </w:r>
+      <w:r>
+        <w:t>1</w:t>
+      </w:r>
+      <w:r>
+        <w:rPr>
+          <w:rFonts w:hint="eastAsia"/>
+        </w:rPr>
+        <w:t>개의 인스턴스로 시작해야 하는 경우.</w:t>
+      </w:r>
+      <w:r>
+        <w:t xml:space="preserve"> </w:t>
+      </w:r>
+      <w:r>
+        <w:rPr>
+          <w:rFonts w:hint="eastAsia"/>
+        </w:rPr>
+        <w:t xml:space="preserve">최소 용량 크기는 </w:t>
+      </w:r>
+      <w:r>
+        <w:t>AZ</w:t>
+      </w:r>
+      <w:r>
+        <w:rPr>
+          <w:rFonts w:hint="eastAsia"/>
+        </w:rPr>
+        <w:t>수로 설정</w:t>
+      </w:r>
+    </w:p>
+    <w:p>
+      <w:pPr>
+        <w:pStyle w:val="a3"/>
+        <w:numPr>
+          <w:ilvl w:val="2"/>
+          <w:numId w:val="1"/>
+        </w:numPr>
+        <w:ind w:leftChars="0"/>
+      </w:pPr>
+      <w:r>
+        <w:rPr>
+          <w:rFonts w:hint="eastAsia"/>
+        </w:rPr>
+        <w:t>최대 용량:</w:t>
+      </w:r>
+      <w:r>
+        <w:t xml:space="preserve"> Scale out</w:t>
+      </w:r>
+      <w:r>
+        <w:rPr>
+          <w:rFonts w:hint="eastAsia"/>
+        </w:rPr>
+        <w:t>에서의 최대 용량</w:t>
+      </w:r>
+    </w:p>
+    <w:p>
+      <w:pPr>
+        <w:pStyle w:val="a3"/>
+        <w:numPr>
+          <w:ilvl w:val="1"/>
+          <w:numId w:val="1"/>
+        </w:numPr>
+        <w:ind w:leftChars="0"/>
+      </w:pPr>
+      <w:r>
+        <w:rPr>
+          <w:rFonts w:hint="eastAsia"/>
+        </w:rPr>
+        <w:t>고려 사항</w:t>
+      </w:r>
+    </w:p>
+    <w:p>
+      <w:pPr>
+        <w:pStyle w:val="a3"/>
+        <w:numPr>
+          <w:ilvl w:val="2"/>
+          <w:numId w:val="1"/>
+        </w:numPr>
+        <w:ind w:leftChars="0"/>
+      </w:pPr>
+      <w:r>
+        <w:rPr>
+          <w:rFonts w:hint="eastAsia"/>
+        </w:rPr>
+        <w:t>S</w:t>
+      </w:r>
+      <w:r>
+        <w:t>cale in</w:t>
+      </w:r>
+      <w:r>
+        <w:rPr>
+          <w:rFonts w:hint="eastAsia"/>
+        </w:rPr>
+        <w:t xml:space="preserve"> 할 때 더 주의를 기울이고,</w:t>
+      </w:r>
+      <w:r>
+        <w:t xml:space="preserve"> </w:t>
+      </w:r>
+      <w:r>
+        <w:rPr>
+          <w:rFonts w:hint="eastAsia"/>
+        </w:rPr>
+        <w:t>공격적인 인스턴스 종료는 피함</w:t>
+      </w:r>
+    </w:p>
+    <w:p>
+      <w:pPr>
+        <w:pStyle w:val="a3"/>
+        <w:numPr>
+          <w:ilvl w:val="2"/>
+          <w:numId w:val="1"/>
+        </w:numPr>
+        <w:ind w:leftChars="0"/>
+      </w:pPr>
+      <w:r>
+        <w:rPr>
+          <w:rFonts w:hint="eastAsia"/>
+        </w:rPr>
+        <w:t xml:space="preserve">미리 </w:t>
+      </w:r>
+      <w:proofErr w:type="gramStart"/>
+      <w:r>
+        <w:rPr>
+          <w:rFonts w:hint="eastAsia"/>
+        </w:rPr>
+        <w:t>확장 하고</w:t>
+      </w:r>
+      <w:proofErr w:type="gramEnd"/>
+      <w:r>
+        <w:t xml:space="preserve">, </w:t>
+      </w:r>
+      <w:r>
+        <w:rPr>
+          <w:rFonts w:hint="eastAsia"/>
+        </w:rPr>
+        <w:t>천천히 축소 함</w:t>
+      </w:r>
+    </w:p>
+    <w:p>
+      <w:pPr>
+        <w:pStyle w:val="a3"/>
+        <w:numPr>
+          <w:ilvl w:val="2"/>
+          <w:numId w:val="1"/>
+        </w:numPr>
+        <w:ind w:leftChars="0"/>
+      </w:pPr>
+      <w:r>
+        <w:rPr>
+          <w:rFonts w:hint="eastAsia"/>
+        </w:rPr>
+        <w:t>최소 및 최대 용량 매개변수 값은 신중하게 설정</w:t>
+      </w:r>
+    </w:p>
+    <w:p>
+      <w:pPr>
+        <w:pStyle w:val="a3"/>
+        <w:numPr>
+          <w:ilvl w:val="2"/>
+          <w:numId w:val="1"/>
+        </w:numPr>
+        <w:ind w:leftChars="0"/>
+      </w:pPr>
+      <w:r>
+        <w:rPr>
+          <w:rFonts w:hint="eastAsia"/>
+        </w:rPr>
+        <w:t xml:space="preserve">수명주기 </w:t>
+      </w:r>
+      <w:proofErr w:type="spellStart"/>
+      <w:r>
+        <w:rPr>
+          <w:rFonts w:hint="eastAsia"/>
+        </w:rPr>
+        <w:t>후크를</w:t>
+      </w:r>
+      <w:proofErr w:type="spellEnd"/>
+      <w:r>
+        <w:rPr>
+          <w:rFonts w:hint="eastAsia"/>
+        </w:rPr>
+        <w:t xml:space="preserve"> 사용:</w:t>
+      </w:r>
+      <w:r>
+        <w:t xml:space="preserve"> </w:t>
+      </w:r>
+      <w:r>
+        <w:rPr>
+          <w:rFonts w:hint="eastAsia"/>
+        </w:rPr>
+        <w:t xml:space="preserve">인스턴스를 시작 또는 </w:t>
+      </w:r>
+      <w:proofErr w:type="gramStart"/>
+      <w:r>
+        <w:rPr>
+          <w:rFonts w:hint="eastAsia"/>
+        </w:rPr>
+        <w:t>종료 됨에</w:t>
+      </w:r>
+      <w:proofErr w:type="gramEnd"/>
+      <w:r>
+        <w:rPr>
+          <w:rFonts w:hint="eastAsia"/>
+        </w:rPr>
+        <w:t xml:space="preserve"> 따라 사용자 정의 작업을 수행</w:t>
+      </w:r>
+    </w:p>
+    <w:p>
+      <w:pPr>
+        <w:pStyle w:val="a3"/>
+        <w:numPr>
+          <w:ilvl w:val="2"/>
+          <w:numId w:val="1"/>
+        </w:numPr>
+        <w:ind w:leftChars="0"/>
+      </w:pPr>
+      <w:r>
+        <w:rPr>
+          <w:rFonts w:hint="eastAsia"/>
+        </w:rPr>
+        <w:t>상태 저장 A</w:t>
+      </w:r>
+      <w:r>
+        <w:t>pp</w:t>
+      </w:r>
+      <w:r>
+        <w:rPr>
+          <w:rFonts w:hint="eastAsia"/>
+        </w:rPr>
+        <w:t>의 경우,</w:t>
+      </w:r>
+      <w:r>
+        <w:t xml:space="preserve"> Auto </w:t>
+      </w:r>
+      <w:proofErr w:type="spellStart"/>
+      <w:r>
+        <w:t>Scalilng</w:t>
+      </w:r>
+      <w:proofErr w:type="spellEnd"/>
+      <w:r>
+        <w:t xml:space="preserve"> </w:t>
+      </w:r>
+      <w:r>
+        <w:rPr>
+          <w:rFonts w:hint="eastAsia"/>
+        </w:rPr>
+        <w:t>그룹에서 시작되는 인스턴스에 대한 추가 자동 구성이 필요함</w:t>
+      </w:r>
+    </w:p>
+    <w:p>
+      <w:pPr>
+        <w:pStyle w:val="a3"/>
+        <w:numPr>
+          <w:ilvl w:val="0"/>
+          <w:numId w:val="1"/>
+        </w:numPr>
+        <w:ind w:leftChars="0"/>
+      </w:pPr>
+      <w:r>
+        <w:rPr>
+          <w:rFonts w:hint="eastAsia"/>
+        </w:rPr>
+        <w:lastRenderedPageBreak/>
+        <w:t>E</w:t>
+      </w:r>
+      <w:r>
+        <w:t xml:space="preserve">C2 </w:t>
+      </w:r>
+      <w:r>
+        <w:rPr>
+          <w:rFonts w:hint="eastAsia"/>
+        </w:rPr>
+        <w:t>자동 복구</w:t>
+      </w:r>
+    </w:p>
+    <w:p>
+      <w:pPr>
+        <w:pStyle w:val="a3"/>
+        <w:numPr>
+          <w:ilvl w:val="1"/>
+          <w:numId w:val="1"/>
+        </w:numPr>
+        <w:ind w:leftChars="0"/>
+      </w:pPr>
+      <w:r>
+        <w:rPr>
+          <w:rFonts w:hint="eastAsia"/>
+        </w:rPr>
+        <w:t>E</w:t>
+      </w:r>
+      <w:r>
+        <w:t xml:space="preserve">C2 </w:t>
+      </w:r>
+      <w:r>
+        <w:rPr>
+          <w:rFonts w:hint="eastAsia"/>
+        </w:rPr>
+        <w:t>자동 복구 기능을 사용해 손상된 인스턴스를 자동으로 교체함</w:t>
+      </w:r>
+    </w:p>
+    <w:p>
+      <w:pPr>
+        <w:pStyle w:val="a3"/>
+        <w:numPr>
+          <w:ilvl w:val="1"/>
+          <w:numId w:val="1"/>
+        </w:numPr>
+        <w:ind w:leftChars="0"/>
+      </w:pPr>
+      <w:r>
+        <w:rPr>
+          <w:rFonts w:hint="eastAsia"/>
+        </w:rPr>
+        <w:t>C</w:t>
+      </w:r>
+      <w:r>
+        <w:t>loudWatch</w:t>
+      </w:r>
+      <w:r>
+        <w:rPr>
+          <w:rFonts w:hint="eastAsia"/>
+        </w:rPr>
+        <w:t>에서 탐지</w:t>
+      </w:r>
+    </w:p>
+    <w:p>
+      <w:pPr>
+        <w:pStyle w:val="a3"/>
+        <w:numPr>
+          <w:ilvl w:val="1"/>
+          <w:numId w:val="1"/>
+        </w:numPr>
+        <w:ind w:leftChars="0"/>
+      </w:pPr>
+      <w:r>
+        <w:rPr>
+          <w:rFonts w:hint="eastAsia"/>
+        </w:rPr>
+        <w:t>교체 인스턴스</w:t>
+      </w:r>
+    </w:p>
+    <w:p>
+      <w:pPr>
+        <w:pStyle w:val="a3"/>
+        <w:numPr>
+          <w:ilvl w:val="2"/>
+          <w:numId w:val="1"/>
+        </w:numPr>
+        <w:ind w:leftChars="0"/>
+      </w:pPr>
+      <w:r>
+        <w:rPr>
+          <w:rFonts w:hint="eastAsia"/>
+        </w:rPr>
+        <w:t xml:space="preserve">동일한 </w:t>
+      </w:r>
+      <w:r>
+        <w:rPr>
+          <w:rFonts w:hint="eastAsia"/>
+        </w:rPr>
+        <w:t>정보를 유지</w:t>
+      </w:r>
+    </w:p>
+    <w:p>
+      <w:pPr>
+        <w:pStyle w:val="a3"/>
+        <w:numPr>
+          <w:ilvl w:val="2"/>
+          <w:numId w:val="1"/>
+        </w:numPr>
+        <w:ind w:leftChars="0"/>
+      </w:pPr>
+      <w:r>
+        <w:rPr>
+          <w:rFonts w:hint="eastAsia"/>
+        </w:rPr>
+        <w:t>다만 메모리 정보는 사용할 수 없음</w:t>
+      </w:r>
+    </w:p>
+    <w:p>
+      <w:pPr>
+        <w:pStyle w:val="a3"/>
+        <w:numPr>
+          <w:ilvl w:val="1"/>
+          <w:numId w:val="1"/>
+        </w:numPr>
+        <w:ind w:leftChars="0"/>
+      </w:pPr>
+      <w:r>
+        <w:rPr>
+          <w:rFonts w:hint="eastAsia"/>
+        </w:rPr>
+        <w:t>E</w:t>
+      </w:r>
+      <w:r>
+        <w:t xml:space="preserve">BS </w:t>
+      </w:r>
+      <w:r>
+        <w:rPr>
+          <w:rFonts w:hint="eastAsia"/>
+        </w:rPr>
+        <w:t>지원 스토리지만 사용해야 함</w:t>
+      </w:r>
+    </w:p>
+    <w:p>
+      <w:pPr>
+        <w:pStyle w:val="a3"/>
+        <w:ind w:leftChars="0" w:left="1200"/>
+        <w:rPr>
+          <w:rFonts w:hint="eastAsia"/>
+        </w:rPr>
+      </w:pPr>
+    </w:p>
+    <w:p>
+      <w:pPr>
+        <w:pStyle w:val="a3"/>
+        <w:numPr>
+          <w:ilvl w:val="0"/>
+          <w:numId w:val="1"/>
+        </w:numPr>
+        <w:ind w:leftChars="0"/>
+      </w:pPr>
+      <w:r>
+        <w:rPr>
+          <w:rFonts w:hint="eastAsia"/>
+        </w:rPr>
+        <w:t>데이터 스토어 조정</w:t>
+      </w:r>
+    </w:p>
+    <w:p>
+      <w:pPr>
+        <w:pStyle w:val="a3"/>
+        <w:numPr>
+          <w:ilvl w:val="1"/>
+          <w:numId w:val="1"/>
+        </w:numPr>
+        <w:ind w:leftChars="0"/>
+      </w:pPr>
+      <w:r>
+        <w:rPr>
+          <w:rFonts w:hint="eastAsia"/>
+        </w:rPr>
+        <w:t>R</w:t>
+      </w:r>
+      <w:r>
+        <w:t>D</w:t>
+      </w:r>
+      <w:r>
+        <w:t>S</w:t>
+      </w:r>
+      <w:r>
+        <w:rPr>
+          <w:rFonts w:hint="eastAsia"/>
+        </w:rPr>
+        <w:t>의 성능을 높이는 방법</w:t>
+      </w:r>
+    </w:p>
+    <w:p>
+      <w:pPr>
+        <w:pStyle w:val="a3"/>
+        <w:numPr>
+          <w:ilvl w:val="2"/>
+          <w:numId w:val="1"/>
+        </w:numPr>
+        <w:ind w:leftChars="0"/>
+      </w:pPr>
+      <w:r>
+        <w:rPr>
+          <w:rFonts w:hint="eastAsia"/>
+        </w:rPr>
+        <w:t>인스턴스 유형을 높임</w:t>
+      </w:r>
+    </w:p>
+    <w:p>
+      <w:pPr>
+        <w:pStyle w:val="a3"/>
+        <w:numPr>
+          <w:ilvl w:val="2"/>
+          <w:numId w:val="1"/>
+        </w:numPr>
+        <w:ind w:leftChars="0"/>
+      </w:pPr>
+      <w:r>
+        <w:rPr>
+          <w:rFonts w:hint="eastAsia"/>
+        </w:rPr>
+        <w:t xml:space="preserve">디스크 성능을 높임 </w:t>
+      </w:r>
+      <w:r>
+        <w:t>(</w:t>
+      </w:r>
+      <w:proofErr w:type="spellStart"/>
+      <w:r>
+        <w:rPr>
+          <w:rFonts w:hint="eastAsia"/>
+        </w:rPr>
+        <w:t>프로비저닝</w:t>
+      </w:r>
+      <w:proofErr w:type="spellEnd"/>
+      <w:r>
+        <w:rPr>
+          <w:rFonts w:hint="eastAsia"/>
+        </w:rPr>
+        <w:t xml:space="preserve"> </w:t>
+      </w:r>
+      <w:r>
+        <w:sym w:font="Wingdings" w:char="F0E0"/>
+      </w:r>
+      <w:r>
+        <w:t xml:space="preserve"> RAID)</w:t>
+      </w:r>
+    </w:p>
+    <w:p>
+      <w:pPr>
+        <w:pStyle w:val="a3"/>
+        <w:numPr>
+          <w:ilvl w:val="2"/>
+          <w:numId w:val="1"/>
+        </w:numPr>
+        <w:ind w:leftChars="0"/>
+      </w:pPr>
+      <w:r>
+        <w:rPr>
+          <w:rFonts w:hint="eastAsia"/>
+        </w:rPr>
+        <w:t xml:space="preserve">읽기 </w:t>
+      </w:r>
+      <w:proofErr w:type="spellStart"/>
+      <w:r>
+        <w:rPr>
+          <w:rFonts w:hint="eastAsia"/>
+        </w:rPr>
+        <w:t>복제본</w:t>
+      </w:r>
+      <w:proofErr w:type="spellEnd"/>
+      <w:r>
+        <w:rPr>
+          <w:rFonts w:hint="eastAsia"/>
+        </w:rPr>
+        <w:t xml:space="preserve"> 만듦</w:t>
+      </w:r>
+      <w:r>
+        <w:rPr>
+          <w:rFonts w:hint="eastAsia"/>
+        </w:rPr>
+        <w:t xml:space="preserve"> </w:t>
+      </w:r>
+      <w:r>
+        <w:t>(</w:t>
+      </w:r>
+      <w:r>
+        <w:rPr>
+          <w:rFonts w:hint="eastAsia"/>
+        </w:rPr>
+        <w:t>복제는 비동기식)</w:t>
+      </w:r>
+    </w:p>
+    <w:p>
+      <w:pPr>
+        <w:pStyle w:val="a3"/>
+        <w:numPr>
+          <w:ilvl w:val="2"/>
+          <w:numId w:val="1"/>
+        </w:numPr>
+        <w:ind w:leftChars="0"/>
+      </w:pPr>
+      <w:r>
+        <w:rPr>
+          <w:rFonts w:hint="eastAsia"/>
+        </w:rPr>
+        <w:t>R</w:t>
+      </w:r>
+      <w:r>
+        <w:t>DS</w:t>
+      </w:r>
+      <w:r>
+        <w:rPr>
+          <w:rFonts w:hint="eastAsia"/>
+        </w:rPr>
+        <w:t xml:space="preserve"> 앞에 </w:t>
+      </w:r>
+      <w:proofErr w:type="spellStart"/>
+      <w:r>
+        <w:t>Elasticcache</w:t>
+      </w:r>
+      <w:proofErr w:type="spellEnd"/>
+      <w:r>
+        <w:rPr>
+          <w:rFonts w:hint="eastAsia"/>
+        </w:rPr>
+        <w:t>를 배치</w:t>
+      </w:r>
+    </w:p>
+    <w:p>
+      <w:pPr>
+        <w:pStyle w:val="a3"/>
+        <w:numPr>
+          <w:ilvl w:val="1"/>
+          <w:numId w:val="1"/>
+        </w:numPr>
+        <w:ind w:leftChars="0"/>
+      </w:pPr>
+      <w:proofErr w:type="spellStart"/>
+      <w:r>
+        <w:rPr>
+          <w:rFonts w:hint="eastAsia"/>
+        </w:rPr>
+        <w:t>샤딩으로</w:t>
+      </w:r>
+      <w:proofErr w:type="spellEnd"/>
+      <w:r>
+        <w:rPr>
+          <w:rFonts w:hint="eastAsia"/>
+        </w:rPr>
+        <w:t xml:space="preserve"> </w:t>
+      </w:r>
+      <w:r>
+        <w:t xml:space="preserve">RDS </w:t>
+      </w:r>
+      <w:r>
+        <w:rPr>
+          <w:rFonts w:hint="eastAsia"/>
+        </w:rPr>
+        <w:t>쓰기 조정</w:t>
+      </w:r>
+    </w:p>
+    <w:p>
+      <w:pPr>
+        <w:pStyle w:val="a3"/>
+        <w:numPr>
+          <w:ilvl w:val="2"/>
+          <w:numId w:val="1"/>
+        </w:numPr>
+        <w:ind w:leftChars="0"/>
+      </w:pPr>
+      <w:proofErr w:type="spellStart"/>
+      <w:r>
+        <w:rPr>
+          <w:rFonts w:hint="eastAsia"/>
+        </w:rPr>
+        <w:t>샤딩</w:t>
+      </w:r>
+      <w:proofErr w:type="spellEnd"/>
+      <w:r>
+        <w:rPr>
+          <w:rFonts w:hint="eastAsia"/>
+        </w:rPr>
+        <w:t>:</w:t>
+      </w:r>
+      <w:r>
+        <w:t xml:space="preserve"> </w:t>
+      </w:r>
+      <w:r>
+        <w:rPr>
+          <w:rFonts w:hint="eastAsia"/>
+        </w:rPr>
+        <w:t>데이터를 큰 덩어리로 분할</w:t>
+      </w:r>
+    </w:p>
+    <w:p>
+      <w:pPr>
+        <w:pStyle w:val="a3"/>
+        <w:numPr>
+          <w:ilvl w:val="2"/>
+          <w:numId w:val="1"/>
+        </w:numPr>
+        <w:ind w:leftChars="0"/>
+      </w:pPr>
+      <w:r>
+        <w:rPr>
+          <w:rFonts w:hint="eastAsia"/>
+        </w:rPr>
+        <w:t>뛰어난 성능과 높은 운영 효율성을 제공</w:t>
+      </w:r>
+    </w:p>
+    <w:p>
+      <w:pPr>
+        <w:pStyle w:val="a3"/>
+        <w:numPr>
+          <w:ilvl w:val="1"/>
+          <w:numId w:val="1"/>
+        </w:numPr>
+        <w:ind w:leftChars="0"/>
+      </w:pPr>
+      <w:r>
+        <w:rPr>
+          <w:rFonts w:hint="eastAsia"/>
+        </w:rPr>
+        <w:t>D</w:t>
+      </w:r>
+      <w:r>
+        <w:t>ynamoDB</w:t>
+      </w:r>
+      <w:r>
+        <w:rPr>
+          <w:rFonts w:hint="eastAsia"/>
+        </w:rPr>
+        <w:t xml:space="preserve">용 </w:t>
+      </w:r>
+      <w:r>
+        <w:t>Auto Scaling</w:t>
+      </w:r>
+    </w:p>
+    <w:p>
+      <w:pPr>
+        <w:pStyle w:val="a3"/>
+        <w:numPr>
+          <w:ilvl w:val="2"/>
+          <w:numId w:val="1"/>
+        </w:numPr>
+        <w:ind w:leftChars="0"/>
+      </w:pPr>
+      <w:r>
+        <w:rPr>
+          <w:rFonts w:hint="eastAsia"/>
+        </w:rPr>
+        <w:t>용량 관리를 자동화</w:t>
+      </w:r>
+    </w:p>
+    <w:p>
+      <w:pPr>
+        <w:pStyle w:val="a3"/>
+        <w:numPr>
+          <w:ilvl w:val="2"/>
+          <w:numId w:val="1"/>
+        </w:numPr>
+        <w:ind w:leftChars="0"/>
+      </w:pPr>
+      <w:r>
+        <w:rPr>
+          <w:rFonts w:hint="eastAsia"/>
+        </w:rPr>
+        <w:t>쓰기 용량에 대한 상한 및 하한을 제공</w:t>
+      </w:r>
+    </w:p>
+    <w:p>
+      <w:pPr>
+        <w:pStyle w:val="a3"/>
+        <w:numPr>
+          <w:ilvl w:val="2"/>
+          <w:numId w:val="1"/>
+        </w:numPr>
+        <w:ind w:leftChars="0"/>
+      </w:pPr>
+      <w:r>
+        <w:rPr>
+          <w:rFonts w:hint="eastAsia"/>
+        </w:rPr>
+        <w:t>C</w:t>
+      </w:r>
+      <w:r>
+        <w:t xml:space="preserve">loud Watch </w:t>
+      </w:r>
+      <w:r>
+        <w:rPr>
+          <w:rFonts w:hint="eastAsia"/>
+        </w:rPr>
+        <w:t>경보를 제공하여 처리량 소비를 모니터링</w:t>
+      </w:r>
+    </w:p>
+    <w:p>
+      <w:pPr>
+        <w:pStyle w:val="a3"/>
+        <w:numPr>
+          <w:ilvl w:val="2"/>
+          <w:numId w:val="1"/>
+        </w:numPr>
+        <w:ind w:leftChars="0"/>
+        <w:rPr>
+          <w:rFonts w:hint="eastAsia"/>
+        </w:rPr>
+      </w:pPr>
+      <w:r>
+        <w:rPr>
+          <w:rFonts w:hint="eastAsia"/>
+        </w:rPr>
+        <w:t>모든 새 테이블 및 색인에 대한 기본값</w:t>
+      </w:r>
+    </w:p>
+    <w:p>
+      <w:pPr>
+        <w:widowControl/>
+        <w:wordWrap/>
+        <w:autoSpaceDE/>
+        <w:autoSpaceDN/>
+      </w:pPr>
+      <w:r>
+        <w:br w:type="page"/>
+      </w:r>
+    </w:p>
+    <w:p>
+      <w:pPr>
+        <w:pStyle w:val="a3"/>
+        <w:numPr>
+          <w:ilvl w:val="0"/>
+          <w:numId w:val="1"/>
+        </w:numPr>
+        <w:ind w:leftChars="0"/>
+      </w:pPr>
+      <w:r>
+        <w:lastRenderedPageBreak/>
+        <w:t>Lambda 및 이벤트 중심의 조정</w:t>
+      </w:r>
+    </w:p>
+    <w:p>
+      <w:pPr>
+        <w:pStyle w:val="a3"/>
+        <w:numPr>
+          <w:ilvl w:val="1"/>
+          <w:numId w:val="1"/>
+        </w:numPr>
+        <w:ind w:leftChars="0"/>
+      </w:pPr>
+      <w:r>
+        <w:rPr>
+          <w:rFonts w:hint="eastAsia"/>
+        </w:rPr>
+        <w:t>L</w:t>
+      </w:r>
+      <w:r>
+        <w:t>ambda</w:t>
+      </w:r>
+    </w:p>
+    <w:p>
+      <w:pPr>
+        <w:pStyle w:val="a3"/>
+        <w:numPr>
+          <w:ilvl w:val="2"/>
+          <w:numId w:val="1"/>
+        </w:numPr>
+        <w:ind w:leftChars="0"/>
+      </w:pPr>
+      <w:r>
+        <w:rPr>
+          <w:rFonts w:hint="eastAsia"/>
+        </w:rPr>
+        <w:t xml:space="preserve">이벤트 혹은 시간 기반 간격에 </w:t>
+      </w:r>
+      <w:r>
+        <w:rPr>
+          <w:rFonts w:hint="eastAsia"/>
+        </w:rPr>
+        <w:t xml:space="preserve">대한 응답으로 </w:t>
+      </w:r>
+      <w:proofErr w:type="spellStart"/>
+      <w:r>
+        <w:rPr>
+          <w:rFonts w:hint="eastAsia"/>
+        </w:rPr>
+        <w:t>상테</w:t>
+      </w:r>
+      <w:proofErr w:type="spellEnd"/>
+      <w:r>
+        <w:rPr>
+          <w:rFonts w:hint="eastAsia"/>
+        </w:rPr>
+        <w:t xml:space="preserve"> </w:t>
+      </w:r>
+      <w:proofErr w:type="spellStart"/>
+      <w:r>
+        <w:rPr>
+          <w:rFonts w:hint="eastAsia"/>
+        </w:rPr>
+        <w:t>비저장</w:t>
+      </w:r>
+      <w:proofErr w:type="spellEnd"/>
+      <w:r>
+        <w:rPr>
+          <w:rFonts w:hint="eastAsia"/>
+        </w:rPr>
+        <w:t xml:space="preserve"> 코드를 실행하는 완전 관리형 컴퓨팅 서비스</w:t>
+      </w:r>
+    </w:p>
+    <w:p>
+      <w:pPr>
+        <w:pStyle w:val="a3"/>
+        <w:numPr>
+          <w:ilvl w:val="2"/>
+          <w:numId w:val="1"/>
+        </w:numPr>
+        <w:ind w:leftChars="0"/>
+      </w:pPr>
+      <w:r>
+        <w:rPr>
+          <w:rFonts w:hint="eastAsia"/>
+        </w:rPr>
+        <w:t>할 수 있는 작업</w:t>
+      </w:r>
+    </w:p>
+    <w:p>
+      <w:pPr>
+        <w:pStyle w:val="a3"/>
+        <w:numPr>
+          <w:ilvl w:val="3"/>
+          <w:numId w:val="1"/>
+        </w:numPr>
+        <w:ind w:leftChars="0"/>
+      </w:pPr>
+      <w:r>
+        <w:rPr>
+          <w:rFonts w:hint="eastAsia"/>
+        </w:rPr>
+        <w:t>자체 코드 사용 가능</w:t>
+      </w:r>
+    </w:p>
+    <w:p>
+      <w:pPr>
+        <w:pStyle w:val="a3"/>
+        <w:numPr>
+          <w:ilvl w:val="3"/>
+          <w:numId w:val="1"/>
+        </w:numPr>
+        <w:ind w:leftChars="0"/>
+      </w:pPr>
+      <w:r>
+        <w:rPr>
+          <w:rFonts w:hint="eastAsia"/>
+        </w:rPr>
+        <w:t>코드를 병렬로 실행</w:t>
+      </w:r>
+    </w:p>
+    <w:p>
+      <w:pPr>
+        <w:pStyle w:val="a3"/>
+        <w:numPr>
+          <w:ilvl w:val="3"/>
+          <w:numId w:val="1"/>
+        </w:numPr>
+        <w:ind w:leftChars="0"/>
+      </w:pPr>
+      <w:proofErr w:type="spellStart"/>
+      <w:r>
+        <w:rPr>
+          <w:rFonts w:hint="eastAsia"/>
+        </w:rPr>
+        <w:t>백엔드</w:t>
+      </w:r>
+      <w:proofErr w:type="spellEnd"/>
+      <w:r>
+        <w:rPr>
+          <w:rFonts w:hint="eastAsia"/>
+        </w:rPr>
+        <w:t>,</w:t>
+      </w:r>
+      <w:r>
+        <w:t xml:space="preserve"> </w:t>
+      </w:r>
+      <w:r>
+        <w:rPr>
+          <w:rFonts w:hint="eastAsia"/>
+        </w:rPr>
+        <w:t xml:space="preserve">이벤트 </w:t>
+      </w:r>
+      <w:proofErr w:type="spellStart"/>
+      <w:r>
+        <w:rPr>
+          <w:rFonts w:hint="eastAsia"/>
+        </w:rPr>
+        <w:t>핸들러</w:t>
+      </w:r>
+      <w:proofErr w:type="spellEnd"/>
+      <w:r>
+        <w:rPr>
+          <w:rFonts w:hint="eastAsia"/>
+        </w:rPr>
+        <w:t>,</w:t>
+      </w:r>
+      <w:r>
+        <w:t xml:space="preserve"> </w:t>
+      </w:r>
+      <w:r>
+        <w:rPr>
+          <w:rFonts w:hint="eastAsia"/>
+        </w:rPr>
+        <w:t>데이터 처리 시스템 생성</w:t>
+      </w:r>
+    </w:p>
+    <w:p>
+      <w:pPr>
+        <w:pStyle w:val="a3"/>
+        <w:numPr>
+          <w:ilvl w:val="3"/>
+          <w:numId w:val="1"/>
+        </w:numPr>
+        <w:ind w:leftChars="0"/>
+      </w:pPr>
+      <w:r>
+        <w:rPr>
+          <w:rFonts w:hint="eastAsia"/>
+        </w:rPr>
+        <w:t>유휴 리소스에 대해 비용을 지불할 필요가 없음</w:t>
+      </w:r>
+    </w:p>
+    <w:p>
+      <w:pPr>
+        <w:pStyle w:val="a3"/>
+        <w:numPr>
+          <w:ilvl w:val="1"/>
+          <w:numId w:val="1"/>
+        </w:numPr>
+        <w:ind w:leftChars="0"/>
+      </w:pPr>
+      <w:r>
+        <w:rPr>
+          <w:rFonts w:hint="eastAsia"/>
+        </w:rPr>
+        <w:t xml:space="preserve">어떻게 조정에 </w:t>
+      </w:r>
+      <w:proofErr w:type="gramStart"/>
+      <w:r>
+        <w:rPr>
+          <w:rFonts w:hint="eastAsia"/>
+        </w:rPr>
+        <w:t>사용 되는가</w:t>
+      </w:r>
+      <w:proofErr w:type="gramEnd"/>
+      <w:r>
+        <w:rPr>
+          <w:rFonts w:hint="eastAsia"/>
+        </w:rPr>
+        <w:t>?</w:t>
+      </w:r>
+    </w:p>
+    <w:p>
+      <w:pPr>
+        <w:pStyle w:val="a3"/>
+        <w:numPr>
+          <w:ilvl w:val="2"/>
+          <w:numId w:val="1"/>
+        </w:numPr>
+        <w:ind w:leftChars="0"/>
+      </w:pPr>
+      <w:r>
+        <w:rPr>
+          <w:rFonts w:hint="eastAsia"/>
+        </w:rPr>
+        <w:t xml:space="preserve">조정 이벤트가 </w:t>
+      </w:r>
+      <w:r>
+        <w:t xml:space="preserve">Lambda </w:t>
+      </w:r>
+      <w:r>
+        <w:rPr>
+          <w:rFonts w:hint="eastAsia"/>
+        </w:rPr>
+        <w:t>함수를 트리거 할 수 있음</w:t>
+      </w:r>
+    </w:p>
+    <w:p>
+      <w:pPr>
+        <w:pStyle w:val="a3"/>
+        <w:numPr>
+          <w:ilvl w:val="2"/>
+          <w:numId w:val="1"/>
+        </w:numPr>
+        <w:ind w:leftChars="0"/>
+      </w:pPr>
+      <w:r>
+        <w:rPr>
+          <w:rFonts w:hint="eastAsia"/>
+        </w:rPr>
+        <w:t>L</w:t>
+      </w:r>
+      <w:r>
+        <w:t>ambda</w:t>
+      </w:r>
+      <w:r>
+        <w:rPr>
+          <w:rFonts w:hint="eastAsia"/>
+        </w:rPr>
+        <w:t xml:space="preserve">에서 실행되는 코드는 </w:t>
+      </w:r>
+      <w:r>
+        <w:t>AWS API</w:t>
+      </w:r>
+      <w:r>
+        <w:rPr>
+          <w:rFonts w:hint="eastAsia"/>
+        </w:rPr>
+        <w:t xml:space="preserve">에 </w:t>
+      </w:r>
+      <w:proofErr w:type="spellStart"/>
+      <w:r>
+        <w:rPr>
+          <w:rFonts w:hint="eastAsia"/>
+        </w:rPr>
+        <w:t>엑세스</w:t>
+      </w:r>
+      <w:proofErr w:type="spellEnd"/>
+      <w:r>
+        <w:rPr>
+          <w:rFonts w:hint="eastAsia"/>
+        </w:rPr>
+        <w:t xml:space="preserve"> 할 수 있고,</w:t>
+      </w:r>
+      <w:r>
+        <w:t xml:space="preserve"> IAM</w:t>
+      </w:r>
+      <w:r>
+        <w:rPr>
+          <w:rFonts w:hint="eastAsia"/>
+        </w:rPr>
+        <w:t>역할을 통해 권한을 부여될 수 있음</w:t>
+      </w:r>
+    </w:p>
+    <w:p>
+      <w:pPr>
+        <w:pStyle w:val="a3"/>
+        <w:numPr>
+          <w:ilvl w:val="2"/>
+          <w:numId w:val="1"/>
+        </w:numPr>
+        <w:ind w:leftChars="0"/>
+      </w:pPr>
+      <w:r>
+        <w:rPr>
+          <w:rFonts w:hint="eastAsia"/>
+        </w:rPr>
+        <w:t xml:space="preserve">다른 </w:t>
+      </w:r>
+      <w:r>
+        <w:t>AWS</w:t>
+      </w:r>
+      <w:r>
+        <w:rPr>
+          <w:rFonts w:hint="eastAsia"/>
+        </w:rPr>
+        <w:t xml:space="preserve">서비스에 대한 </w:t>
+      </w:r>
+      <w:r>
+        <w:t xml:space="preserve">API </w:t>
+      </w:r>
+      <w:r>
+        <w:rPr>
+          <w:rFonts w:hint="eastAsia"/>
+        </w:rPr>
+        <w:t>호출을 자동으로 수행</w:t>
+      </w:r>
+    </w:p>
+    <w:p>
+      <w:pPr>
+        <w:pStyle w:val="a3"/>
+        <w:numPr>
+          <w:ilvl w:val="2"/>
+          <w:numId w:val="1"/>
+        </w:numPr>
+        <w:ind w:leftChars="0"/>
+        <w:rPr>
+          <w:rFonts w:hint="eastAsia"/>
+        </w:rPr>
+      </w:pPr>
+      <w:r>
+        <w:rPr>
+          <w:rFonts w:hint="eastAsia"/>
+        </w:rPr>
+        <w:t>컨테이너 기반 인스턴스 조정</w:t>
       </w:r>
       <w:bookmarkStart w:id="0" w:name="_GoBack"/>
       <w:bookmarkEnd w:id="0"/>
@@ -110,7 +2206,7 @@
         <w:rFonts w:hint="default"/>
       </w:rPr>
     </w:lvl>
-    <w:lvl w:ilvl="1" w:tplc="04090019" w:tentative="1">
+    <w:lvl w:ilvl="1" w:tplc="04090019">
       <w:start w:val="1"/>
       <w:numFmt w:val="upperLetter"/>
       <w:lvlText w:val="%2."/>
@@ -119,7 +2215,7 @@
         <w:ind w:left="1200" w:hanging="400"/>
       </w:pPr>
     </w:lvl>
-    <w:lvl w:ilvl="2" w:tplc="0409001B" w:tentative="1">
+    <w:lvl w:ilvl="2" w:tplc="0409001B">
       <w:start w:val="1"/>
       <w:numFmt w:val="lowerRoman"/>
       <w:lvlText w:val="%3."/>
@@ -128,7 +2224,7 @@
         <w:ind w:left="1600" w:hanging="400"/>
       </w:pPr>
     </w:lvl>
-    <w:lvl w:ilvl="3" w:tplc="0409000F" w:tentative="1">
+    <w:lvl w:ilvl="3" w:tplc="0409000F">
       <w:start w:val="1"/>
       <w:numFmt w:val="decimal"/>
       <w:lvlText w:val="%4."/>
@@ -137,7 +2233,7 @@
         <w:ind w:left="2000" w:hanging="400"/>
       </w:pPr>
     </w:lvl>
-    <w:lvl w:ilvl="4" w:tplc="04090019" w:tentative="1">
+    <w:lvl w:ilvl="4" w:tplc="04090019">
       <w:start w:val="1"/>
       <w:numFmt w:val="upperLetter"/>
       <w:lvlText w:val="%5."/>

</xml_diff>